<commit_message>
feat: smernice i prezentacija finalno
</commit_message>
<xml_diff>
--- a/Nevena Gligorov diplomski - finalno.docx
+++ b/Nevena Gligorov diplomski - finalno.docx
@@ -64,7 +64,7 @@
                 <v:shape id="_x0000_i1025" type="#_x0000_t75" style="width:63.7pt;height:63.7pt" o:ole="" fillcolor="window">
                   <v:imagedata r:id="rId8" o:title=""/>
                 </v:shape>
-                <o:OLEObject Type="Embed" ProgID="CorelDraw.Graphic.7" ShapeID="_x0000_i1025" DrawAspect="Content" ObjectID="_1788600985" r:id="rId9"/>
+                <o:OLEObject Type="Embed" ProgID="CorelDraw.Graphic.7" ShapeID="_x0000_i1025" DrawAspect="Content" ObjectID="_1788691350" r:id="rId9"/>
               </w:object>
             </w:r>
           </w:p>
@@ -12354,10 +12354,10 @@
         </w:rPr>
         <w:lastRenderedPageBreak/>
         <w:drawing>
-          <wp:inline distT="0" distB="0" distL="0" distR="0" wp14:anchorId="0BCE5ADC" wp14:editId="06805CF4">
-            <wp:extent cx="5943600" cy="2886710"/>
-            <wp:effectExtent l="0" t="0" r="0" b="8890"/>
-            <wp:docPr id="15" name="Picture 15"/>
+          <wp:inline distT="0" distB="0" distL="0" distR="0" wp14:anchorId="24D67351" wp14:editId="32FF13BB">
+            <wp:extent cx="6343650" cy="3065145"/>
+            <wp:effectExtent l="0" t="0" r="0" b="1905"/>
+            <wp:docPr id="1" name="Picture 1"/>
             <wp:cNvGraphicFramePr>
               <a:graphicFrameLocks xmlns:a="http://schemas.openxmlformats.org/drawingml/2006/main" noChangeAspect="1"/>
             </wp:cNvGraphicFramePr>
@@ -12377,7 +12377,7 @@
                   <pic:spPr>
                     <a:xfrm>
                       <a:off x="0" y="0"/>
-                      <a:ext cx="5943600" cy="2886710"/>
+                      <a:ext cx="6343650" cy="3065145"/>
                     </a:xfrm>
                     <a:prstGeom prst="rect">
                       <a:avLst/>
@@ -12438,8 +12438,10 @@
         <w:rPr>
           <w:rFonts w:cstheme="minorHAnsi"/>
         </w:rPr>
-        <w:t>u</w:t>
-      </w:r>
+        <w:t>U</w:t>
+      </w:r>
+      <w:bookmarkStart w:id="4" w:name="_GoBack"/>
+      <w:bookmarkEnd w:id="4"/>
       <w:r>
         <w:rPr>
           <w:rFonts w:cstheme="minorHAnsi"/>
@@ -13829,7 +13831,7 @@
           <w:lang w:val="sr-Latn-RS"/>
         </w:rPr>
       </w:pPr>
-      <w:bookmarkStart w:id="4" w:name="_Toc177751016"/>
+      <w:bookmarkStart w:id="5" w:name="_Toc177751016"/>
       <w:r>
         <w:rPr>
           <w:lang w:val="sr-Latn-RS"/>
@@ -13837,7 +13839,7 @@
         <w:lastRenderedPageBreak/>
         <w:t>Značaj i primena</w:t>
       </w:r>
-      <w:bookmarkEnd w:id="4"/>
+      <w:bookmarkEnd w:id="5"/>
     </w:p>
     <w:p>
       <w:pPr>
@@ -14595,8 +14597,6 @@
           <w:lang w:val="sr-Latn-RS"/>
         </w:rPr>
       </w:pPr>
-      <w:bookmarkStart w:id="5" w:name="_GoBack"/>
-      <w:bookmarkEnd w:id="5"/>
     </w:p>
     <w:p>
       <w:pPr>
@@ -37866,7 +37866,7 @@
             <w:sz w:val="20"/>
             <w:szCs w:val="20"/>
           </w:rPr>
-          <w:t>13</w:t>
+          <w:t>20</w:t>
         </w:r>
         <w:r>
           <w:rPr>
@@ -42448,7 +42448,7 @@
 </file>
 
 <file path=customXml/itemProps1.xml><?xml version="1.0" encoding="utf-8"?>
-<ds:datastoreItem xmlns:ds="http://schemas.openxmlformats.org/officeDocument/2006/customXml" ds:itemID="{6D9DDB5A-D124-4914-962A-5EB024807E50}">
+<ds:datastoreItem xmlns:ds="http://schemas.openxmlformats.org/officeDocument/2006/customXml" ds:itemID="{E96EC085-D824-4064-A824-530E8E8A7D9B}">
   <ds:schemaRefs>
     <ds:schemaRef ds:uri="http://schemas.openxmlformats.org/officeDocument/2006/bibliography"/>
   </ds:schemaRefs>

</xml_diff>